<commit_message>
added base resolution scaling / updated docs
</commit_message>
<xml_diff>
--- a/DOCS/ThICC Pipeline Documentation.docx
+++ b/DOCS/ThICC Pipeline Documentation.docx
@@ -71,7 +71,7 @@
           <w:r>
             <w:fldChar w:fldCharType="separate"/>
           </w:r>
-          <w:hyperlink w:anchor="_Toc8140220" w:history="1">
+          <w:hyperlink w:anchor="_Toc8200644" w:history="1">
             <w:r>
               <w:rPr>
                 <w:rStyle w:val="Hyperlink"/>
@@ -99,7 +99,7 @@
                 <w:noProof/>
                 <w:webHidden/>
               </w:rPr>
-              <w:instrText xml:space="preserve"> PAGEREF _Toc8140220 \h </w:instrText>
+              <w:instrText xml:space="preserve"> PAGEREF _Toc8200644 \h </w:instrText>
             </w:r>
             <w:r>
               <w:rPr>
@@ -142,7 +142,7 @@
               <w:lang w:eastAsia="en-GB"/>
             </w:rPr>
           </w:pPr>
-          <w:hyperlink w:anchor="_Toc8140221" w:history="1">
+          <w:hyperlink w:anchor="_Toc8200645" w:history="1">
             <w:r>
               <w:rPr>
                 <w:rStyle w:val="Hyperlink"/>
@@ -170,7 +170,7 @@
                 <w:noProof/>
                 <w:webHidden/>
               </w:rPr>
-              <w:instrText xml:space="preserve"> PAGEREF _Toc8140221 \h </w:instrText>
+              <w:instrText xml:space="preserve"> PAGEREF _Toc8200645 \h </w:instrText>
             </w:r>
             <w:r>
               <w:rPr>
@@ -213,7 +213,7 @@
               <w:lang w:eastAsia="en-GB"/>
             </w:rPr>
           </w:pPr>
-          <w:hyperlink w:anchor="_Toc8140222" w:history="1">
+          <w:hyperlink w:anchor="_Toc8200646" w:history="1">
             <w:r>
               <w:rPr>
                 <w:rStyle w:val="Hyperlink"/>
@@ -241,7 +241,7 @@
                 <w:noProof/>
                 <w:webHidden/>
               </w:rPr>
-              <w:instrText xml:space="preserve"> PAGEREF _Toc8140222 \h </w:instrText>
+              <w:instrText xml:space="preserve"> PAGEREF _Toc8200646 \h </w:instrText>
             </w:r>
             <w:r>
               <w:rPr>
@@ -284,7 +284,7 @@
               <w:lang w:eastAsia="en-GB"/>
             </w:rPr>
           </w:pPr>
-          <w:hyperlink w:anchor="_Toc8140223" w:history="1">
+          <w:hyperlink w:anchor="_Toc8200647" w:history="1">
             <w:r>
               <w:rPr>
                 <w:rStyle w:val="Hyperlink"/>
@@ -311,7 +311,7 @@
                 <w:noProof/>
                 <w:webHidden/>
               </w:rPr>
-              <w:instrText xml:space="preserve"> PAGEREF _Toc8140223 \h </w:instrText>
+              <w:instrText xml:space="preserve"> PAGEREF _Toc8200647 \h </w:instrText>
             </w:r>
             <w:r>
               <w:rPr>
@@ -354,7 +354,7 @@
               <w:lang w:eastAsia="en-GB"/>
             </w:rPr>
           </w:pPr>
-          <w:hyperlink w:anchor="_Toc8140224" w:history="1">
+          <w:hyperlink w:anchor="_Toc8200648" w:history="1">
             <w:r>
               <w:rPr>
                 <w:rStyle w:val="Hyperlink"/>
@@ -381,7 +381,7 @@
                 <w:noProof/>
                 <w:webHidden/>
               </w:rPr>
-              <w:instrText xml:space="preserve"> PAGEREF _Toc8140224 \h </w:instrText>
+              <w:instrText xml:space="preserve"> PAGEREF _Toc8200648 \h </w:instrText>
             </w:r>
             <w:r>
               <w:rPr>
@@ -424,7 +424,7 @@
               <w:lang w:eastAsia="en-GB"/>
             </w:rPr>
           </w:pPr>
-          <w:hyperlink w:anchor="_Toc8140225" w:history="1">
+          <w:hyperlink w:anchor="_Toc8200649" w:history="1">
             <w:r>
               <w:rPr>
                 <w:rStyle w:val="Hyperlink"/>
@@ -451,7 +451,7 @@
                 <w:noProof/>
                 <w:webHidden/>
               </w:rPr>
-              <w:instrText xml:space="preserve"> PAGEREF _Toc8140225 \h </w:instrText>
+              <w:instrText xml:space="preserve"> PAGEREF _Toc8200649 \h </w:instrText>
             </w:r>
             <w:r>
               <w:rPr>
@@ -494,7 +494,7 @@
               <w:lang w:eastAsia="en-GB"/>
             </w:rPr>
           </w:pPr>
-          <w:hyperlink w:anchor="_Toc8140226" w:history="1">
+          <w:hyperlink w:anchor="_Toc8200650" w:history="1">
             <w:r>
               <w:rPr>
                 <w:rStyle w:val="Hyperlink"/>
@@ -521,7 +521,7 @@
                 <w:noProof/>
                 <w:webHidden/>
               </w:rPr>
-              <w:instrText xml:space="preserve"> PAGEREF _Toc8140226 \h </w:instrText>
+              <w:instrText xml:space="preserve"> PAGEREF _Toc8200650 \h </w:instrText>
             </w:r>
             <w:r>
               <w:rPr>
@@ -564,7 +564,7 @@
               <w:lang w:eastAsia="en-GB"/>
             </w:rPr>
           </w:pPr>
-          <w:hyperlink w:anchor="_Toc8140227" w:history="1">
+          <w:hyperlink w:anchor="_Toc8200651" w:history="1">
             <w:r>
               <w:rPr>
                 <w:rStyle w:val="Hyperlink"/>
@@ -591,7 +591,7 @@
                 <w:noProof/>
                 <w:webHidden/>
               </w:rPr>
-              <w:instrText xml:space="preserve"> PAGEREF _Toc8140227 \h </w:instrText>
+              <w:instrText xml:space="preserve"> PAGEREF _Toc8200651 \h </w:instrText>
             </w:r>
             <w:r>
               <w:rPr>
@@ -634,7 +634,7 @@
               <w:lang w:eastAsia="en-GB"/>
             </w:rPr>
           </w:pPr>
-          <w:hyperlink w:anchor="_Toc8140228" w:history="1">
+          <w:hyperlink w:anchor="_Toc8200652" w:history="1">
             <w:r>
               <w:rPr>
                 <w:rStyle w:val="Hyperlink"/>
@@ -661,7 +661,7 @@
                 <w:noProof/>
                 <w:webHidden/>
               </w:rPr>
-              <w:instrText xml:space="preserve"> PAGEREF _Toc8140228 \h </w:instrText>
+              <w:instrText xml:space="preserve"> PAGEREF _Toc8200652 \h </w:instrText>
             </w:r>
             <w:r>
               <w:rPr>
@@ -704,7 +704,7 @@
               <w:lang w:eastAsia="en-GB"/>
             </w:rPr>
           </w:pPr>
-          <w:hyperlink w:anchor="_Toc8140229" w:history="1">
+          <w:hyperlink w:anchor="_Toc8200653" w:history="1">
             <w:r>
               <w:rPr>
                 <w:rStyle w:val="Hyperlink"/>
@@ -732,7 +732,7 @@
                 <w:noProof/>
                 <w:webHidden/>
               </w:rPr>
-              <w:instrText xml:space="preserve"> PAGEREF _Toc8140229 \h </w:instrText>
+              <w:instrText xml:space="preserve"> PAGEREF _Toc8200653 \h </w:instrText>
             </w:r>
             <w:r>
               <w:rPr>
@@ -775,7 +775,7 @@
               <w:lang w:eastAsia="en-GB"/>
             </w:rPr>
           </w:pPr>
-          <w:hyperlink w:anchor="_Toc8140230" w:history="1">
+          <w:hyperlink w:anchor="_Toc8200654" w:history="1">
             <w:r>
               <w:rPr>
                 <w:rStyle w:val="Hyperlink"/>
@@ -802,7 +802,7 @@
                 <w:noProof/>
                 <w:webHidden/>
               </w:rPr>
-              <w:instrText xml:space="preserve"> PAGEREF _Toc8140230 \h </w:instrText>
+              <w:instrText xml:space="preserve"> PAGEREF _Toc8200654 \h </w:instrText>
             </w:r>
             <w:r>
               <w:rPr>
@@ -845,7 +845,7 @@
               <w:lang w:eastAsia="en-GB"/>
             </w:rPr>
           </w:pPr>
-          <w:hyperlink w:anchor="_Toc8140231" w:history="1">
+          <w:hyperlink w:anchor="_Toc8200655" w:history="1">
             <w:r>
               <w:rPr>
                 <w:rStyle w:val="Hyperlink"/>
@@ -872,7 +872,7 @@
                 <w:noProof/>
                 <w:webHidden/>
               </w:rPr>
-              <w:instrText xml:space="preserve"> PAGEREF _Toc8140231 \h </w:instrText>
+              <w:instrText xml:space="preserve"> PAGEREF _Toc8200655 \h </w:instrText>
             </w:r>
             <w:r>
               <w:rPr>
@@ -915,7 +915,7 @@
               <w:lang w:eastAsia="en-GB"/>
             </w:rPr>
           </w:pPr>
-          <w:hyperlink w:anchor="_Toc8140232" w:history="1">
+          <w:hyperlink w:anchor="_Toc8200656" w:history="1">
             <w:r>
               <w:rPr>
                 <w:rStyle w:val="Hyperlink"/>
@@ -942,7 +942,7 @@
                 <w:noProof/>
                 <w:webHidden/>
               </w:rPr>
-              <w:instrText xml:space="preserve"> PAGEREF _Toc8140232 \h </w:instrText>
+              <w:instrText xml:space="preserve"> PAGEREF _Toc8200656 \h </w:instrText>
             </w:r>
             <w:r>
               <w:rPr>
@@ -985,7 +985,7 @@
               <w:lang w:eastAsia="en-GB"/>
             </w:rPr>
           </w:pPr>
-          <w:hyperlink w:anchor="_Toc8140233" w:history="1">
+          <w:hyperlink w:anchor="_Toc8200657" w:history="1">
             <w:r>
               <w:rPr>
                 <w:rStyle w:val="Hyperlink"/>
@@ -1012,7 +1012,7 @@
                 <w:noProof/>
                 <w:webHidden/>
               </w:rPr>
-              <w:instrText xml:space="preserve"> PAGEREF _Toc8140233 \h </w:instrText>
+              <w:instrText xml:space="preserve"> PAGEREF _Toc8200657 \h </w:instrText>
             </w:r>
             <w:r>
               <w:rPr>
@@ -1055,7 +1055,7 @@
               <w:lang w:eastAsia="en-GB"/>
             </w:rPr>
           </w:pPr>
-          <w:hyperlink w:anchor="_Toc8140234" w:history="1">
+          <w:hyperlink w:anchor="_Toc8200658" w:history="1">
             <w:r>
               <w:rPr>
                 <w:rStyle w:val="Hyperlink"/>
@@ -1083,7 +1083,7 @@
                 <w:noProof/>
                 <w:webHidden/>
               </w:rPr>
-              <w:instrText xml:space="preserve"> PAGEREF _Toc8140234 \h </w:instrText>
+              <w:instrText xml:space="preserve"> PAGEREF _Toc8200658 \h </w:instrText>
             </w:r>
             <w:r>
               <w:rPr>
@@ -1126,7 +1126,7 @@
               <w:lang w:eastAsia="en-GB"/>
             </w:rPr>
           </w:pPr>
-          <w:hyperlink w:anchor="_Toc8140235" w:history="1">
+          <w:hyperlink w:anchor="_Toc8200659" w:history="1">
             <w:r>
               <w:rPr>
                 <w:rStyle w:val="Hyperlink"/>
@@ -1153,7 +1153,7 @@
                 <w:noProof/>
                 <w:webHidden/>
               </w:rPr>
-              <w:instrText xml:space="preserve"> PAGEREF _Toc8140235 \h </w:instrText>
+              <w:instrText xml:space="preserve"> PAGEREF _Toc8200659 \h </w:instrText>
             </w:r>
             <w:r>
               <w:rPr>
@@ -1196,7 +1196,7 @@
               <w:lang w:eastAsia="en-GB"/>
             </w:rPr>
           </w:pPr>
-          <w:hyperlink w:anchor="_Toc8140236" w:history="1">
+          <w:hyperlink w:anchor="_Toc8200660" w:history="1">
             <w:r>
               <w:rPr>
                 <w:rStyle w:val="Hyperlink"/>
@@ -1223,7 +1223,7 @@
                 <w:noProof/>
                 <w:webHidden/>
               </w:rPr>
-              <w:instrText xml:space="preserve"> PAGEREF _Toc8140236 \h </w:instrText>
+              <w:instrText xml:space="preserve"> PAGEREF _Toc8200660 \h </w:instrText>
             </w:r>
             <w:r>
               <w:rPr>
@@ -1266,7 +1266,7 @@
               <w:lang w:eastAsia="en-GB"/>
             </w:rPr>
           </w:pPr>
-          <w:hyperlink w:anchor="_Toc8140237" w:history="1">
+          <w:hyperlink w:anchor="_Toc8200661" w:history="1">
             <w:r>
               <w:rPr>
                 <w:rStyle w:val="Hyperlink"/>
@@ -1293,7 +1293,7 @@
                 <w:noProof/>
                 <w:webHidden/>
               </w:rPr>
-              <w:instrText xml:space="preserve"> PAGEREF _Toc8140237 \h </w:instrText>
+              <w:instrText xml:space="preserve"> PAGEREF _Toc8200661 \h </w:instrText>
             </w:r>
             <w:r>
               <w:rPr>
@@ -1336,7 +1336,7 @@
               <w:lang w:eastAsia="en-GB"/>
             </w:rPr>
           </w:pPr>
-          <w:hyperlink w:anchor="_Toc8140238" w:history="1">
+          <w:hyperlink w:anchor="_Toc8200662" w:history="1">
             <w:r>
               <w:rPr>
                 <w:rStyle w:val="Hyperlink"/>
@@ -1363,7 +1363,7 @@
                 <w:noProof/>
                 <w:webHidden/>
               </w:rPr>
-              <w:instrText xml:space="preserve"> PAGEREF _Toc8140238 \h </w:instrText>
+              <w:instrText xml:space="preserve"> PAGEREF _Toc8200662 \h </w:instrText>
             </w:r>
             <w:r>
               <w:rPr>
@@ -1406,7 +1406,7 @@
               <w:lang w:eastAsia="en-GB"/>
             </w:rPr>
           </w:pPr>
-          <w:hyperlink w:anchor="_Toc8140239" w:history="1">
+          <w:hyperlink w:anchor="_Toc8200663" w:history="1">
             <w:r>
               <w:rPr>
                 <w:rStyle w:val="Hyperlink"/>
@@ -1433,7 +1433,7 @@
                 <w:noProof/>
                 <w:webHidden/>
               </w:rPr>
-              <w:instrText xml:space="preserve"> PAGEREF _Toc8140239 \h </w:instrText>
+              <w:instrText xml:space="preserve"> PAGEREF _Toc8200663 \h </w:instrText>
             </w:r>
             <w:r>
               <w:rPr>
@@ -1476,7 +1476,7 @@
               <w:lang w:eastAsia="en-GB"/>
             </w:rPr>
           </w:pPr>
-          <w:hyperlink w:anchor="_Toc8140240" w:history="1">
+          <w:hyperlink w:anchor="_Toc8200664" w:history="1">
             <w:r>
               <w:rPr>
                 <w:rStyle w:val="Hyperlink"/>
@@ -1519,7 +1519,7 @@
                 <w:noProof/>
                 <w:webHidden/>
               </w:rPr>
-              <w:instrText xml:space="preserve"> PAGEREF _Toc8140240 \h </w:instrText>
+              <w:instrText xml:space="preserve"> PAGEREF _Toc8200664 \h </w:instrText>
             </w:r>
             <w:r>
               <w:rPr>
@@ -1562,7 +1562,7 @@
               <w:lang w:eastAsia="en-GB"/>
             </w:rPr>
           </w:pPr>
-          <w:hyperlink w:anchor="_Toc8140241" w:history="1">
+          <w:hyperlink w:anchor="_Toc8200665" w:history="1">
             <w:r>
               <w:rPr>
                 <w:rStyle w:val="Hyperlink"/>
@@ -1578,6 +1578,8 @@
               </w:rPr>
               <w:tab/>
             </w:r>
+            <w:bookmarkStart w:id="0" w:name="_GoBack"/>
+            <w:bookmarkEnd w:id="0"/>
             <w:r>
               <w:rPr>
                 <w:noProof/>
@@ -1590,7 +1592,7 @@
                 <w:noProof/>
                 <w:webHidden/>
               </w:rPr>
-              <w:instrText xml:space="preserve"> PAGEREF _Toc8140241 \h </w:instrText>
+              <w:instrText xml:space="preserve"> PAGEREF _Toc8200665 \h </w:instrText>
             </w:r>
             <w:r>
               <w:rPr>
@@ -1633,7 +1635,7 @@
               <w:lang w:eastAsia="en-GB"/>
             </w:rPr>
           </w:pPr>
-          <w:hyperlink w:anchor="_Toc8140242" w:history="1">
+          <w:hyperlink w:anchor="_Toc8200666" w:history="1">
             <w:r>
               <w:rPr>
                 <w:rStyle w:val="Hyperlink"/>
@@ -1661,7 +1663,7 @@
                 <w:noProof/>
                 <w:webHidden/>
               </w:rPr>
-              <w:instrText xml:space="preserve"> PAGEREF _Toc8140242 \h </w:instrText>
+              <w:instrText xml:space="preserve"> PAGEREF _Toc8200666 \h </w:instrText>
             </w:r>
             <w:r>
               <w:rPr>
@@ -1704,7 +1706,7 @@
               <w:lang w:eastAsia="en-GB"/>
             </w:rPr>
           </w:pPr>
-          <w:hyperlink w:anchor="_Toc8140243" w:history="1">
+          <w:hyperlink w:anchor="_Toc8200667" w:history="1">
             <w:r>
               <w:rPr>
                 <w:rStyle w:val="Hyperlink"/>
@@ -1732,7 +1734,7 @@
                 <w:noProof/>
                 <w:webHidden/>
               </w:rPr>
-              <w:instrText xml:space="preserve"> PAGEREF _Toc8140243 \h </w:instrText>
+              <w:instrText xml:space="preserve"> PAGEREF _Toc8200667 \h </w:instrText>
             </w:r>
             <w:r>
               <w:rPr>
@@ -1775,7 +1777,7 @@
               <w:lang w:eastAsia="en-GB"/>
             </w:rPr>
           </w:pPr>
-          <w:hyperlink w:anchor="_Toc8140244" w:history="1">
+          <w:hyperlink w:anchor="_Toc8200668" w:history="1">
             <w:r>
               <w:rPr>
                 <w:rStyle w:val="Hyperlink"/>
@@ -1802,7 +1804,7 @@
                 <w:noProof/>
                 <w:webHidden/>
               </w:rPr>
-              <w:instrText xml:space="preserve"> PAGEREF _Toc8140244 \h </w:instrText>
+              <w:instrText xml:space="preserve"> PAGEREF _Toc8200668 \h </w:instrText>
             </w:r>
             <w:r>
               <w:rPr>
@@ -1845,7 +1847,7 @@
               <w:lang w:eastAsia="en-GB"/>
             </w:rPr>
           </w:pPr>
-          <w:hyperlink w:anchor="_Toc8140245" w:history="1">
+          <w:hyperlink w:anchor="_Toc8200669" w:history="1">
             <w:r>
               <w:rPr>
                 <w:rStyle w:val="Hyperlink"/>
@@ -1872,7 +1874,7 @@
                 <w:noProof/>
                 <w:webHidden/>
               </w:rPr>
-              <w:instrText xml:space="preserve"> PAGEREF _Toc8140245 \h </w:instrText>
+              <w:instrText xml:space="preserve"> PAGEREF _Toc8200669 \h </w:instrText>
             </w:r>
             <w:r>
               <w:rPr>
@@ -1915,7 +1917,7 @@
               <w:lang w:eastAsia="en-GB"/>
             </w:rPr>
           </w:pPr>
-          <w:hyperlink w:anchor="_Toc8140246" w:history="1">
+          <w:hyperlink w:anchor="_Toc8200670" w:history="1">
             <w:r>
               <w:rPr>
                 <w:rStyle w:val="Hyperlink"/>
@@ -1943,7 +1945,7 @@
                 <w:noProof/>
                 <w:webHidden/>
               </w:rPr>
-              <w:instrText xml:space="preserve"> PAGEREF _Toc8140246 \h </w:instrText>
+              <w:instrText xml:space="preserve"> PAGEREF _Toc8200670 \h </w:instrText>
             </w:r>
             <w:r>
               <w:rPr>
@@ -1986,7 +1988,7 @@
               <w:lang w:eastAsia="en-GB"/>
             </w:rPr>
           </w:pPr>
-          <w:hyperlink w:anchor="_Toc8140247" w:history="1">
+          <w:hyperlink w:anchor="_Toc8200671" w:history="1">
             <w:r>
               <w:rPr>
                 <w:rStyle w:val="Hyperlink"/>
@@ -2014,7 +2016,7 @@
                 <w:noProof/>
                 <w:webHidden/>
               </w:rPr>
-              <w:instrText xml:space="preserve"> PAGEREF _Toc8140247 \h </w:instrText>
+              <w:instrText xml:space="preserve"> PAGEREF _Toc8200671 \h </w:instrText>
             </w:r>
             <w:r>
               <w:rPr>
@@ -2057,13 +2059,84 @@
               <w:lang w:eastAsia="en-GB"/>
             </w:rPr>
           </w:pPr>
-          <w:hyperlink w:anchor="_Toc8140248" w:history="1">
+          <w:hyperlink w:anchor="_Toc8200672" w:history="1">
             <w:r>
               <w:rPr>
                 <w:rStyle w:val="Hyperlink"/>
                 <w:b/>
                 <w:noProof/>
               </w:rPr>
+              <w:t>Creating UI</w:t>
+            </w:r>
+            <w:r>
+              <w:rPr>
+                <w:noProof/>
+                <w:webHidden/>
+              </w:rPr>
+              <w:tab/>
+            </w:r>
+            <w:r>
+              <w:rPr>
+                <w:noProof/>
+                <w:webHidden/>
+              </w:rPr>
+              <w:fldChar w:fldCharType="begin"/>
+            </w:r>
+            <w:r>
+              <w:rPr>
+                <w:noProof/>
+                <w:webHidden/>
+              </w:rPr>
+              <w:instrText xml:space="preserve"> PAGEREF _Toc8200672 \h </w:instrText>
+            </w:r>
+            <w:r>
+              <w:rPr>
+                <w:noProof/>
+                <w:webHidden/>
+              </w:rPr>
+            </w:r>
+            <w:r>
+              <w:rPr>
+                <w:noProof/>
+                <w:webHidden/>
+              </w:rPr>
+              <w:fldChar w:fldCharType="separate"/>
+            </w:r>
+            <w:r>
+              <w:rPr>
+                <w:noProof/>
+                <w:webHidden/>
+              </w:rPr>
+              <w:t>18</w:t>
+            </w:r>
+            <w:r>
+              <w:rPr>
+                <w:noProof/>
+                <w:webHidden/>
+              </w:rPr>
+              <w:fldChar w:fldCharType="end"/>
+            </w:r>
+          </w:hyperlink>
+        </w:p>
+        <w:p>
+          <w:pPr>
+            <w:pStyle w:val="TOC1"/>
+            <w:tabs>
+              <w:tab w:val="right" w:leader="dot" w:pos="9016"/>
+            </w:tabs>
+            <w:rPr>
+              <w:rFonts w:eastAsiaTheme="minorEastAsia"/>
+              <w:noProof/>
+              <w:lang w:eastAsia="en-GB"/>
+            </w:rPr>
+          </w:pPr>
+          <w:hyperlink w:anchor="_Toc8200673" w:history="1">
+            <w:r>
+              <w:rPr>
+                <w:rStyle w:val="Hyperlink"/>
+                <w:b/>
+                <w:noProof/>
+              </w:rPr>
               <w:t>Credits</w:t>
             </w:r>
             <w:r>
@@ -2085,7 +2158,7 @@
                 <w:noProof/>
                 <w:webHidden/>
               </w:rPr>
-              <w:instrText xml:space="preserve"> PAGEREF _Toc8140248 \h </w:instrText>
+              <w:instrText xml:space="preserve"> PAGEREF _Toc8200673 \h </w:instrText>
             </w:r>
             <w:r>
               <w:rPr>
@@ -2135,7 +2208,7 @@
           <w:b/>
         </w:rPr>
       </w:pPr>
-      <w:bookmarkStart w:id="0" w:name="_Toc8140220"/>
+      <w:bookmarkStart w:id="1" w:name="_Toc8200644"/>
       <w:r>
         <w:rPr>
           <w:b/>
@@ -2143,7 +2216,7 @@
         <w:lastRenderedPageBreak/>
         <w:t>Introduction</w:t>
       </w:r>
-      <w:bookmarkEnd w:id="0"/>
+      <w:bookmarkEnd w:id="1"/>
     </w:p>
     <w:p>
       <w:r>
@@ -2394,14 +2467,14 @@
           <w:b/>
         </w:rPr>
       </w:pPr>
-      <w:bookmarkStart w:id="1" w:name="_Toc8140221"/>
+      <w:bookmarkStart w:id="2" w:name="_Toc8200645"/>
       <w:r>
         <w:rPr>
           <w:b/>
         </w:rPr>
         <w:t>Development Environment</w:t>
       </w:r>
-      <w:bookmarkEnd w:id="1"/>
+      <w:bookmarkEnd w:id="2"/>
     </w:p>
     <w:p>
       <w:r>
@@ -2575,7 +2648,7 @@
           <w:b/>
         </w:rPr>
       </w:pPr>
-      <w:bookmarkStart w:id="2" w:name="_Toc8140222"/>
+      <w:bookmarkStart w:id="3" w:name="_Toc8200646"/>
       <w:r>
         <w:rPr>
           <w:b/>
@@ -2583,7 +2656,7 @@
         <w:lastRenderedPageBreak/>
         <w:t>Importing new assets</w:t>
       </w:r>
-      <w:bookmarkEnd w:id="2"/>
+      <w:bookmarkEnd w:id="3"/>
     </w:p>
     <w:p>
       <w:r>
@@ -2594,11 +2667,11 @@
       <w:pPr>
         <w:pStyle w:val="Heading2"/>
       </w:pPr>
-      <w:bookmarkStart w:id="3" w:name="_Toc8140223"/>
+      <w:bookmarkStart w:id="4" w:name="_Toc8200647"/>
       <w:r>
         <w:t>Importing a model</w:t>
       </w:r>
-      <w:bookmarkEnd w:id="3"/>
+      <w:bookmarkEnd w:id="4"/>
     </w:p>
     <w:p>
       <w:r>
@@ -3096,8 +3169,6 @@
       <w:r>
         <w:t xml:space="preserve"> their own sub-folder, named after the model’s asset name. Within this folder all materials, model versions, and configurations are stored.</w:t>
       </w:r>
-      <w:bookmarkStart w:id="4" w:name="_GoBack"/>
-      <w:bookmarkEnd w:id="4"/>
     </w:p>
     <w:p>
       <w:r>
@@ -3160,7 +3231,7 @@
       <w:pPr>
         <w:pStyle w:val="Heading2"/>
       </w:pPr>
-      <w:bookmarkStart w:id="5" w:name="_Toc8140224"/>
+      <w:bookmarkStart w:id="5" w:name="_Toc8200648"/>
       <w:r>
         <w:lastRenderedPageBreak/>
         <w:t>Importing images</w:t>
@@ -3376,7 +3447,7 @@
       <w:pPr>
         <w:pStyle w:val="Heading2"/>
       </w:pPr>
-      <w:bookmarkStart w:id="6" w:name="_Toc8140225"/>
+      <w:bookmarkStart w:id="6" w:name="_Toc8200649"/>
       <w:r>
         <w:t>Importing sounds</w:t>
       </w:r>
@@ -3591,7 +3662,7 @@
       <w:pPr>
         <w:pStyle w:val="Heading2"/>
       </w:pPr>
-      <w:bookmarkStart w:id="7" w:name="_Toc8140226"/>
+      <w:bookmarkStart w:id="7" w:name="_Toc8200650"/>
       <w:r>
         <w:t>Importing fonts</w:t>
       </w:r>
@@ -3790,7 +3861,7 @@
       <w:pPr>
         <w:pStyle w:val="Heading2"/>
       </w:pPr>
-      <w:bookmarkStart w:id="8" w:name="_Toc8140227"/>
+      <w:bookmarkStart w:id="8" w:name="_Toc8200651"/>
       <w:r>
         <w:t>Creating strings</w:t>
       </w:r>
@@ -3984,7 +4055,7 @@
       <w:pPr>
         <w:pStyle w:val="Heading2"/>
       </w:pPr>
-      <w:bookmarkStart w:id="9" w:name="_Toc8140228"/>
+      <w:bookmarkStart w:id="9" w:name="_Toc8200652"/>
       <w:r>
         <w:t xml:space="preserve">Creating </w:t>
       </w:r>
@@ -4281,7 +4352,7 @@
           <w:b/>
         </w:rPr>
       </w:pPr>
-      <w:bookmarkStart w:id="10" w:name="_Toc8140229"/>
+      <w:bookmarkStart w:id="10" w:name="_Toc8200653"/>
       <w:r>
         <w:rPr>
           <w:b/>
@@ -4315,7 +4386,7 @@
       <w:pPr>
         <w:pStyle w:val="Heading2"/>
       </w:pPr>
-      <w:bookmarkStart w:id="11" w:name="_Toc8140230"/>
+      <w:bookmarkStart w:id="11" w:name="_Toc8200654"/>
       <w:r>
         <w:t>Creating a map</w:t>
       </w:r>
@@ -4676,7 +4747,7 @@
       <w:pPr>
         <w:pStyle w:val="Heading2"/>
       </w:pPr>
-      <w:bookmarkStart w:id="12" w:name="_Toc8140231"/>
+      <w:bookmarkStart w:id="12" w:name="_Toc8200655"/>
       <w:r>
         <w:lastRenderedPageBreak/>
         <w:t>Creating a character</w:t>
@@ -4896,7 +4967,7 @@
       <w:pPr>
         <w:pStyle w:val="Heading2"/>
       </w:pPr>
-      <w:bookmarkStart w:id="13" w:name="_Toc8140232"/>
+      <w:bookmarkStart w:id="13" w:name="_Toc8200656"/>
       <w:r>
         <w:t>Assigning input glyphs</w:t>
       </w:r>
@@ -5128,7 +5199,7 @@
       <w:pPr>
         <w:pStyle w:val="Heading2"/>
       </w:pPr>
-      <w:bookmarkStart w:id="14" w:name="_Toc8140233"/>
+      <w:bookmarkStart w:id="14" w:name="_Toc8200657"/>
       <w:r>
         <w:lastRenderedPageBreak/>
         <w:t>Defining global sounds</w:t>
@@ -5328,7 +5399,7 @@
           <w:b/>
         </w:rPr>
       </w:pPr>
-      <w:bookmarkStart w:id="15" w:name="_Toc8140234"/>
+      <w:bookmarkStart w:id="15" w:name="_Toc8200658"/>
       <w:r>
         <w:rPr>
           <w:b/>
@@ -5354,7 +5425,7 @@
       <w:pPr>
         <w:pStyle w:val="Heading2"/>
       </w:pPr>
-      <w:bookmarkStart w:id="16" w:name="_Toc8140235"/>
+      <w:bookmarkStart w:id="16" w:name="_Toc8200659"/>
       <w:r>
         <w:t>Character control parameters</w:t>
       </w:r>
@@ -5662,7 +5733,7 @@
       <w:pPr>
         <w:pStyle w:val="Heading2"/>
       </w:pPr>
-      <w:bookmarkStart w:id="17" w:name="_Toc8140236"/>
+      <w:bookmarkStart w:id="17" w:name="_Toc8200660"/>
       <w:r>
         <w:lastRenderedPageBreak/>
         <w:t>Camera parameters</w:t>
@@ -6301,7 +6372,7 @@
       <w:pPr>
         <w:pStyle w:val="Heading2"/>
       </w:pPr>
-      <w:bookmarkStart w:id="18" w:name="_Toc8140237"/>
+      <w:bookmarkStart w:id="18" w:name="_Toc8200661"/>
       <w:r>
         <w:t>Editing items</w:t>
       </w:r>
@@ -7748,7 +7819,7 @@
       <w:pPr>
         <w:pStyle w:val="Heading2"/>
       </w:pPr>
-      <w:bookmarkStart w:id="19" w:name="_Toc8140238"/>
+      <w:bookmarkStart w:id="19" w:name="_Toc8200662"/>
       <w:r>
         <w:t>Core engine parameters</w:t>
       </w:r>
@@ -7921,7 +7992,7 @@
       <w:pPr>
         <w:pStyle w:val="Heading2"/>
       </w:pPr>
-      <w:bookmarkStart w:id="20" w:name="_Toc8140239"/>
+      <w:bookmarkStart w:id="20" w:name="_Toc8200663"/>
       <w:r>
         <w:t xml:space="preserve">Defining </w:t>
       </w:r>
@@ -8221,7 +8292,7 @@
       <w:pPr>
         <w:pStyle w:val="Heading1"/>
       </w:pPr>
-      <w:bookmarkStart w:id="21" w:name="_Toc8140240"/>
+      <w:bookmarkStart w:id="21" w:name="_Toc8200664"/>
       <w:r>
         <w:rPr>
           <w:noProof/>
@@ -8979,7 +9050,7 @@
           <w:b/>
         </w:rPr>
       </w:pPr>
-      <w:bookmarkStart w:id="22" w:name="_Toc8140241"/>
+      <w:bookmarkStart w:id="22" w:name="_Toc8200665"/>
       <w:r>
         <w:rPr>
           <w:b/>
@@ -10036,7 +10107,7 @@
           <w:b/>
         </w:rPr>
       </w:pPr>
-      <w:bookmarkStart w:id="23" w:name="_Toc8140242"/>
+      <w:bookmarkStart w:id="23" w:name="_Toc8200666"/>
       <w:r>
         <w:rPr>
           <w:b/>
@@ -10126,7 +10197,7 @@
           <w:b/>
         </w:rPr>
       </w:pPr>
-      <w:bookmarkStart w:id="25" w:name="_Toc8140243"/>
+      <w:bookmarkStart w:id="25" w:name="_Toc8200667"/>
       <w:r>
         <w:rPr>
           <w:b/>
@@ -10305,7 +10376,7 @@
     </w:p>
     <w:p/>
     <w:p>
-      <w:bookmarkStart w:id="26" w:name="_Toc8140244"/>
+      <w:bookmarkStart w:id="26" w:name="_Toc8200668"/>
       <w:proofErr w:type="spellStart"/>
       <w:r>
         <w:rPr>
@@ -10388,7 +10459,7 @@
       </w:r>
     </w:p>
     <w:p>
-      <w:bookmarkStart w:id="27" w:name="_Toc8140245"/>
+      <w:bookmarkStart w:id="27" w:name="_Toc8200669"/>
       <w:proofErr w:type="spellStart"/>
       <w:r>
         <w:rPr>
@@ -10536,7 +10607,7 @@
           <w:b/>
         </w:rPr>
       </w:pPr>
-      <w:bookmarkStart w:id="28" w:name="_Toc8140246"/>
+      <w:bookmarkStart w:id="28" w:name="_Toc8200670"/>
       <w:r>
         <w:rPr>
           <w:b/>
@@ -10826,7 +10897,7 @@
           <w:b/>
         </w:rPr>
       </w:pPr>
-      <w:bookmarkStart w:id="29" w:name="_Toc8140247"/>
+      <w:bookmarkStart w:id="29" w:name="_Toc8200671"/>
       <w:r>
         <w:rPr>
           <w:b/>
@@ -10960,14 +11031,87 @@
           <w:b/>
         </w:rPr>
       </w:pPr>
-      <w:bookmarkStart w:id="30" w:name="_Toc8140248"/>
+      <w:bookmarkStart w:id="30" w:name="_Toc8200672"/>
+      <w:r>
+        <w:rPr>
+          <w:b/>
+        </w:rPr>
+        <w:t>Creating UI</w:t>
+      </w:r>
+      <w:bookmarkEnd w:id="30"/>
+    </w:p>
+    <w:p>
+      <w:r>
+        <w:t xml:space="preserve">Since the </w:t>
+      </w:r>
+      <w:proofErr w:type="spellStart"/>
+      <w:r>
+        <w:t>ThICC</w:t>
+      </w:r>
+      <w:proofErr w:type="spellEnd"/>
+      <w:r>
+        <w:t xml:space="preserve"> Engine was created under a time constraint, unfortunately its UI editor was not finished in time for current release. As a result of this, all UI is hard-coded in the engine’s game-specific scripts, going against the data-driven goal of the project. That said, all UI within the game will automatically scale to any resolution the game is launched at automatically. The engine will also handle on-the-fly window resizing.</w:t>
+      </w:r>
+    </w:p>
+    <w:p>
+      <w:r>
+        <w:t>To work with the resolution scaling system, the UI must be programmed as if the game is running at 720p. This is our “virtual” resolution which we scale up/down from depending on the resolution that the user selects within the launcher.</w:t>
+      </w:r>
+    </w:p>
+    <w:p>
+      <w:r>
+        <w:t xml:space="preserve">Images can be imported through the engine’s toolkit for use in UI (see </w:t>
+      </w:r>
+      <w:r>
+        <w:rPr>
+          <w:i/>
+        </w:rPr>
+        <w:t>importing images</w:t>
+      </w:r>
+      <w:r>
+        <w:t xml:space="preserve">) and referenced in code through the </w:t>
+      </w:r>
+      <w:proofErr w:type="spellStart"/>
+      <w:r>
+        <w:t>GameFilepaths</w:t>
+      </w:r>
+      <w:proofErr w:type="spellEnd"/>
+      <w:r>
+        <w:t xml:space="preserve"> system which automatically generates a </w:t>
+      </w:r>
+      <w:proofErr w:type="spellStart"/>
+      <w:r>
+        <w:t>filepath</w:t>
+      </w:r>
+      <w:proofErr w:type="spellEnd"/>
+      <w:r>
+        <w:t xml:space="preserve"> internally using the asset file structure (see </w:t>
+      </w:r>
+      <w:r>
+        <w:rPr>
+          <w:i/>
+        </w:rPr>
+        <w:t>asset file structure</w:t>
+      </w:r>
+      <w:r>
+        <w:t>) when given an asset name and type.</w:t>
+      </w:r>
+    </w:p>
+    <w:p>
+      <w:pPr>
+        <w:pStyle w:val="Heading1"/>
+        <w:rPr>
+          <w:b/>
+        </w:rPr>
+      </w:pPr>
+      <w:bookmarkStart w:id="31" w:name="_Toc8200673"/>
       <w:r>
         <w:rPr>
           <w:b/>
         </w:rPr>
         <w:t>Credits</w:t>
       </w:r>
-      <w:bookmarkEnd w:id="30"/>
+      <w:bookmarkEnd w:id="31"/>
     </w:p>
     <w:p>
       <w:r>
@@ -15722,7 +15866,7 @@
 </file>
 
 <file path=customXml/itemProps1.xml><?xml version="1.0" encoding="utf-8"?>
-<ds:datastoreItem xmlns:ds="http://schemas.openxmlformats.org/officeDocument/2006/customXml" ds:itemID="{622B1E78-964A-4578-A205-0A92FCF85EC0}">
+<ds:datastoreItem xmlns:ds="http://schemas.openxmlformats.org/officeDocument/2006/customXml" ds:itemID="{4539E935-D058-4BCA-A635-81D61528DA9F}">
   <ds:schemaRefs>
     <ds:schemaRef ds:uri="http://schemas.openxmlformats.org/officeDocument/2006/bibliography"/>
   </ds:schemaRefs>

</xml_diff>